<commit_message>
Mise à jour du travail
</commit_message>
<xml_diff>
--- a/docs/cas_utilisation_demarrer_systeme.docx
+++ b/docs/cas_utilisation_demarrer_systeme.docx
@@ -16,12 +16,12 @@
           <w:b/>
           <w:bCs/>
         </w:rPr>
-        <w:t>CAS D’UTILISATION : Emprunter des documents</w:t>
-      </w:r>
-    </w:p>
-    <w:p>
-      <w:pPr>
-        <w:pStyle w:val="3"/>
+        <w:t>1. Nom du cas d’utilisation</w:t>
+      </w:r>
+    </w:p>
+    <w:p>
+      <w:pPr>
+        <w:pStyle w:val="6"/>
         <w:keepNext w:val="0"/>
         <w:keepLines w:val="0"/>
         <w:widowControl/>
@@ -30,10 +30,25 @@
       <w:r>
         <w:rPr>
           <w:rStyle w:val="5"/>
-          <w:b/>
-          <w:bCs/>
-        </w:rPr>
-        <w:t>1. Nom du cas d’utilisation</w:t>
+        </w:rPr>
+        <w:t>Démarrer le système</w:t>
+      </w:r>
+    </w:p>
+    <w:p>
+      <w:pPr>
+        <w:pStyle w:val="2"/>
+        <w:keepNext w:val="0"/>
+        <w:keepLines w:val="0"/>
+        <w:widowControl/>
+        <w:suppressLineNumbers w:val="0"/>
+      </w:pPr>
+      <w:r>
+        <w:rPr>
+          <w:rStyle w:val="5"/>
+          <w:b/>
+          <w:bCs/>
+        </w:rPr>
+        <w:t>2. Acteur principal</w:t>
       </w:r>
     </w:p>
     <w:p>
@@ -45,12 +60,12 @@
         <w:suppressLineNumbers w:val="0"/>
       </w:pPr>
       <w:r>
-        <w:t>Emprunter des documents</w:t>
-      </w:r>
-    </w:p>
-    <w:p>
-      <w:pPr>
-        <w:pStyle w:val="3"/>
+        <w:t>Usager de la bibliothèque</w:t>
+      </w:r>
+    </w:p>
+    <w:p>
+      <w:pPr>
+        <w:pStyle w:val="2"/>
         <w:keepNext w:val="0"/>
         <w:keepLines w:val="0"/>
         <w:widowControl/>
@@ -62,7 +77,7 @@
           <w:b/>
           <w:bCs/>
         </w:rPr>
-        <w:t>2. Acteur principal</w:t>
+        <w:t>3. But</w:t>
       </w:r>
     </w:p>
     <w:p>
@@ -74,12 +89,12 @@
         <w:suppressLineNumbers w:val="0"/>
       </w:pPr>
       <w:r>
-        <w:t>Usager de la bibliothèque</w:t>
-      </w:r>
-    </w:p>
-    <w:p>
-      <w:pPr>
-        <w:pStyle w:val="3"/>
+        <w:t>Permettre à l’usager de mettre la borne en marche afin que le système initialise ses composants et charge le catalogue de livres pour devenir opérationnel.</w:t>
+      </w:r>
+    </w:p>
+    <w:p>
+      <w:pPr>
+        <w:pStyle w:val="2"/>
         <w:keepNext w:val="0"/>
         <w:keepLines w:val="0"/>
         <w:widowControl/>
@@ -91,7 +106,7 @@
           <w:b/>
           <w:bCs/>
         </w:rPr>
-        <w:t>3. But</w:t>
+        <w:t>4. Préconditions</w:t>
       </w:r>
     </w:p>
     <w:p>
@@ -101,26 +116,79 @@
         <w:keepLines w:val="0"/>
         <w:widowControl/>
         <w:suppressLineNumbers w:val="0"/>
-      </w:pPr>
-      <w:r>
-        <w:t>Permettre à un usager d’emprunter des documents en utilisant la borne de prêt en libre-service.</w:t>
-      </w:r>
-    </w:p>
-    <w:p>
-      <w:pPr>
-        <w:pStyle w:val="3"/>
-        <w:keepNext w:val="0"/>
-        <w:keepLines w:val="0"/>
-        <w:widowControl/>
-        <w:suppressLineNumbers w:val="0"/>
-      </w:pPr>
+        <w:ind w:firstLine="600" w:firstLineChars="250"/>
+      </w:pPr>
+      <w:r>
+        <w:rPr>
+          <w:rFonts w:hint="default" w:ascii="SimSun" w:hAnsi="SimSun" w:cs="SimSun"/>
+          <w:sz w:val="24"/>
+          <w:lang w:val="fr-FR"/>
+        </w:rPr>
+        <w:t>-</w:t>
+      </w:r>
+      <w:bookmarkStart w:id="0" w:name="_GoBack"/>
+      <w:bookmarkEnd w:id="0"/>
+      <w:r>
+        <w:rPr>
+          <w:rFonts w:hint="eastAsia" w:ascii="SimSun" w:hAnsi="SimSun" w:eastAsia="SimSun" w:cs="SimSun"/>
+          <w:sz w:val="24"/>
+        </w:rPr>
+        <w:t xml:space="preserve"> </w:t>
+      </w:r>
+      <w:r>
+        <w:t>La borne est éteinte mais fonctionnelle.</w:t>
+      </w:r>
+    </w:p>
+    <w:p>
+      <w:pPr>
+        <w:pStyle w:val="6"/>
+        <w:keepNext w:val="0"/>
+        <w:keepLines w:val="0"/>
+        <w:widowControl/>
+        <w:suppressLineNumbers w:val="0"/>
+        <w:ind w:firstLine="600" w:firstLineChars="250"/>
+      </w:pPr>
+      <w:r>
+        <w:rPr>
+          <w:rFonts w:hint="default" w:ascii="SimSun" w:hAnsi="SimSun" w:cs="SimSun"/>
+          <w:sz w:val="24"/>
+          <w:lang w:val="fr-FR"/>
+        </w:rPr>
+        <w:t>-</w:t>
+      </w:r>
+      <w:r>
+        <w:rPr>
+          <w:rFonts w:hint="eastAsia" w:ascii="SimSun" w:hAnsi="SimSun" w:eastAsia="SimSun" w:cs="SimSun"/>
+          <w:sz w:val="24"/>
+        </w:rPr>
+        <w:t xml:space="preserve">  </w:t>
+      </w:r>
+      <w:r>
+        <w:t>Le fichier du catalogue (livres) est présent sur le système.</w:t>
+      </w:r>
+    </w:p>
+    <w:p>
+      <w:pPr>
+        <w:pStyle w:val="2"/>
+        <w:keepNext w:val="0"/>
+        <w:keepLines w:val="0"/>
+        <w:widowControl/>
+        <w:suppressLineNumbers w:val="0"/>
+      </w:pPr>
+      <w:r>
+        <w:rPr>
+          <w:rFonts w:hint="eastAsia" w:ascii="SimSun" w:hAnsi="SimSun" w:eastAsia="SimSun" w:cs="SimSun"/>
+          <w:sz w:val="24"/>
+        </w:rPr>
+        <w:t xml:space="preserve"> </w:t>
+      </w:r>
       <w:r>
         <w:rPr>
           <w:rStyle w:val="5"/>
           <w:b/>
           <w:bCs/>
         </w:rPr>
-        <w:t>. Préconditions</w:t>
+        <w:t>5. Postconditions</w:t>
       </w:r>
     </w:p>
     <w:p>
@@ -132,15 +200,15 @@
         <w:suppressLineNumbers w:val="0"/>
         <w:ind w:left="720"/>
       </w:pPr>
-      <w:r>
-        <w:t>La borne est en march</w:t>
-      </w:r>
       <w:r>
         <w:rPr>
           <w:rFonts w:hint="default"/>
           <w:lang w:val="fr-FR"/>
         </w:rPr>
-        <w:t>e</w:t>
+        <w:t>-</w:t>
+      </w:r>
+      <w:r>
+        <w:t>Le système est initialisé correctement.</w:t>
       </w:r>
     </w:p>
     <w:p>
@@ -153,7 +221,14 @@
         <w:ind w:left="720"/>
       </w:pPr>
       <w:r>
-        <w:t>L’usager possède un compte valide dans le système (ex. jean123, jeanne456).</w:t>
+        <w:rPr>
+          <w:rFonts w:hint="default"/>
+          <w:lang w:val="fr-FR"/>
+        </w:rPr>
+        <w:t>-</w:t>
+      </w:r>
+      <w:r>
+        <w:t>Le catalogue des livres est chargé en mémoire.</w:t>
       </w:r>
     </w:p>
     <w:p>
@@ -166,12 +241,53 @@
         <w:ind w:left="720"/>
       </w:pPr>
       <w:r>
-        <w:t>Le catalogue des livres est chargé.</w:t>
-      </w:r>
-    </w:p>
-    <w:p>
-      <w:pPr>
-        <w:pStyle w:val="3"/>
+        <w:rPr>
+          <w:rFonts w:hint="default"/>
+          <w:lang w:val="fr-FR"/>
+        </w:rPr>
+        <w:t>-</w:t>
+      </w:r>
+      <w:r>
+        <w:t>L’écran d’accueil est affiché et la borne est prête à être utilisée.</w:t>
+      </w:r>
+    </w:p>
+    <w:p>
+      <w:pPr>
+        <w:keepNext w:val="0"/>
+        <w:keepLines w:val="0"/>
+        <w:widowControl/>
+        <w:numPr>
+          <w:numId w:val="0"/>
+        </w:numPr>
+        <w:suppressLineNumbers w:val="0"/>
+        <w:spacing w:before="0" w:beforeAutospacing="1" w:after="0" w:afterAutospacing="1"/>
+        <w:ind w:left="1080" w:leftChars="0"/>
+      </w:pPr>
+    </w:p>
+    <w:p>
+      <w:pPr>
+        <w:keepNext w:val="0"/>
+        <w:keepLines w:val="0"/>
+        <w:widowControl/>
+        <w:suppressLineNumbers w:val="0"/>
+      </w:pPr>
+      <w:r>
+        <w:pict>
+          <v:rect id="_x0000_i1025" o:spt="1" style="height:1.5pt;width:432pt;" fillcolor="#A0A0A0" filled="t" stroked="f" coordsize="21600,21600" o:hr="t" o:hrstd="t" o:hralign="center">
+            <v:path/>
+            <v:fill on="t" focussize="0,0"/>
+            <v:stroke on="f"/>
+            <v:imagedata o:title=""/>
+            <o:lock v:ext="edit"/>
+            <w10:wrap type="none"/>
+            <w10:anchorlock/>
+          </v:rect>
+        </w:pict>
+      </w:r>
+    </w:p>
+    <w:p>
+      <w:pPr>
+        <w:pStyle w:val="2"/>
         <w:keepNext w:val="0"/>
         <w:keepLines w:val="0"/>
         <w:widowControl/>
@@ -183,83 +299,7 @@
           <w:b/>
           <w:bCs/>
         </w:rPr>
-        <w:t>Postconditions</w:t>
-      </w:r>
-    </w:p>
-    <w:p>
-      <w:pPr>
-        <w:pStyle w:val="6"/>
-        <w:keepNext w:val="0"/>
-        <w:keepLines w:val="0"/>
-        <w:widowControl/>
-        <w:suppressLineNumbers w:val="0"/>
-        <w:ind w:left="720"/>
-      </w:pPr>
-      <w:r>
-        <w:t>Les documents sélectionnés sont enregistrés comme empruntés au dossier de l’usager.</w:t>
-      </w:r>
-    </w:p>
-    <w:p>
-      <w:pPr>
-        <w:pStyle w:val="6"/>
-        <w:keepNext w:val="0"/>
-        <w:keepLines w:val="0"/>
-        <w:widowControl/>
-        <w:suppressLineNumbers w:val="0"/>
-        <w:ind w:left="720"/>
-      </w:pPr>
-      <w:r>
-        <w:t>La date de retour est assignée à chaque exemplaire.</w:t>
-      </w:r>
-    </w:p>
-    <w:p>
-      <w:pPr>
-        <w:pStyle w:val="6"/>
-        <w:keepNext w:val="0"/>
-        <w:keepLines w:val="0"/>
-        <w:widowControl/>
-        <w:suppressLineNumbers w:val="0"/>
-        <w:ind w:left="720"/>
-      </w:pPr>
-      <w:r>
-        <w:t>Un reçu peut être généré ou non selon le choix de l’usager.</w:t>
-      </w:r>
-    </w:p>
-    <w:p>
-      <w:pPr>
-        <w:pStyle w:val="6"/>
-        <w:keepNext w:val="0"/>
-        <w:keepLines w:val="0"/>
-        <w:widowControl/>
-        <w:suppressLineNumbers w:val="0"/>
-        <w:ind w:left="720"/>
-        <w:rPr>
-          <w:rFonts w:hint="default"/>
-          <w:b/>
-          <w:bCs/>
-          <w:lang w:val="fr-FR"/>
-        </w:rPr>
-      </w:pPr>
-      <w:r>
-        <w:rPr>
-          <w:rFonts w:ascii="SimSun" w:hAnsi="SimSun" w:eastAsia="SimSun" w:cs="SimSun"/>
-          <w:b/>
-          <w:bCs/>
-          <w:sz w:val="24"/>
-          <w:szCs w:val="24"/>
-        </w:rPr>
-        <w:t>Scénario principal</w:t>
-      </w:r>
-      <w:r>
-        <w:rPr>
-          <w:rFonts w:hint="default" w:ascii="SimSun" w:hAnsi="SimSun" w:eastAsia="SimSun" w:cs="SimSun"/>
-          <w:b/>
-          <w:bCs/>
-          <w:sz w:val="24"/>
-          <w:szCs w:val="24"/>
-          <w:lang w:val="fr-FR"/>
-        </w:rPr>
-        <w:t>:</w:t>
+        <w:t>6. Scénario principal</w:t>
       </w:r>
     </w:p>
     <w:tbl>
@@ -285,8 +325,8 @@
         </w:tblCellMar>
       </w:tblPr>
       <w:tblGrid>
-        <w:gridCol w:w="3993"/>
-        <w:gridCol w:w="4403"/>
+        <w:gridCol w:w="2977"/>
+        <w:gridCol w:w="5419"/>
       </w:tblGrid>
       <w:tr>
         <w:tblPrEx>
@@ -298,6 +338,7 @@
             <w:insideH w:val="none" w:color="auto" w:sz="0" w:space="0"/>
             <w:insideV w:val="none" w:color="auto" w:sz="0" w:space="0"/>
           </w:tblBorders>
+          <w:shd w:val="clear"/>
           <w:tblCellMar>
             <w:top w:w="15" w:type="dxa"/>
             <w:left w:w="15" w:type="dxa"/>
@@ -414,7 +455,7 @@
                 <w:szCs w:val="24"/>
                 <w:lang w:val="en-US" w:eastAsia="zh-CN" w:bidi="ar"/>
               </w:rPr>
-              <w:t>L’usager se présente devant la borne.</w:t>
+              <w:t>L’usager met la borne en marche.</w:t>
             </w:r>
           </w:p>
         </w:tc>
@@ -440,7 +481,7 @@
                 <w:szCs w:val="24"/>
                 <w:lang w:val="en-US" w:eastAsia="zh-CN" w:bidi="ar"/>
               </w:rPr>
-              <w:t>La borne affiche l’écran d’accueil.</w:t>
+              <w:t>Le système démarre et lance la procédure d’initialisation.</w:t>
             </w:r>
           </w:p>
         </w:tc>
@@ -455,83 +496,6 @@
             <w:insideH w:val="none" w:color="auto" w:sz="0" w:space="0"/>
             <w:insideV w:val="none" w:color="auto" w:sz="0" w:space="0"/>
           </w:tblBorders>
-          <w:shd w:val="clear"/>
-          <w:tblCellMar>
-            <w:top w:w="15" w:type="dxa"/>
-            <w:left w:w="15" w:type="dxa"/>
-            <w:bottom w:w="15" w:type="dxa"/>
-            <w:right w:w="15" w:type="dxa"/>
-          </w:tblCellMar>
-        </w:tblPrEx>
-        <w:trPr>
-          <w:tblCellSpacing w:w="15" w:type="dxa"/>
-        </w:trPr>
-        <w:tc>
-          <w:tcPr>
-            <w:tcW w:w="0" w:type="auto"/>
-            <w:shd w:val="clear"/>
-            <w:vAlign w:val="center"/>
-          </w:tcPr>
-          <w:p>
-            <w:pPr>
-              <w:keepNext w:val="0"/>
-              <w:keepLines w:val="0"/>
-              <w:widowControl/>
-              <w:suppressLineNumbers w:val="0"/>
-              <w:jc w:val="left"/>
-            </w:pPr>
-            <w:r>
-              <w:rPr>
-                <w:rFonts w:ascii="SimSun" w:hAnsi="SimSun" w:eastAsia="SimSun" w:cs="SimSun"/>
-                <w:kern w:val="0"/>
-                <w:sz w:val="24"/>
-                <w:szCs w:val="24"/>
-                <w:lang w:val="en-US" w:eastAsia="zh-CN" w:bidi="ar"/>
-              </w:rPr>
-              <w:t>L’usager entre son numéro de compte.</w:t>
-            </w:r>
-            <w:bookmarkStart w:id="0" w:name="_GoBack"/>
-            <w:bookmarkEnd w:id="0"/>
-          </w:p>
-        </w:tc>
-        <w:tc>
-          <w:tcPr>
-            <w:tcW w:w="0" w:type="auto"/>
-            <w:shd w:val="clear"/>
-            <w:vAlign w:val="center"/>
-          </w:tcPr>
-          <w:p>
-            <w:pPr>
-              <w:keepNext w:val="0"/>
-              <w:keepLines w:val="0"/>
-              <w:widowControl/>
-              <w:suppressLineNumbers w:val="0"/>
-              <w:jc w:val="left"/>
-            </w:pPr>
-            <w:r>
-              <w:rPr>
-                <w:rFonts w:ascii="SimSun" w:hAnsi="SimSun" w:eastAsia="SimSun" w:cs="SimSun"/>
-                <w:kern w:val="0"/>
-                <w:sz w:val="24"/>
-                <w:szCs w:val="24"/>
-                <w:lang w:val="en-US" w:eastAsia="zh-CN" w:bidi="ar"/>
-              </w:rPr>
-              <w:t>Le système vérifie si ce compte existe.</w:t>
-            </w:r>
-          </w:p>
-        </w:tc>
-      </w:tr>
-      <w:tr>
-        <w:tblPrEx>
-          <w:tblBorders>
-            <w:top w:val="none" w:color="auto" w:sz="0" w:space="0"/>
-            <w:left w:val="none" w:color="auto" w:sz="0" w:space="0"/>
-            <w:bottom w:val="none" w:color="auto" w:sz="0" w:space="0"/>
-            <w:right w:val="none" w:color="auto" w:sz="0" w:space="0"/>
-            <w:insideH w:val="none" w:color="auto" w:sz="0" w:space="0"/>
-            <w:insideV w:val="none" w:color="auto" w:sz="0" w:space="0"/>
-          </w:tblBorders>
-          <w:shd w:val="clear"/>
           <w:tblCellMar>
             <w:top w:w="15" w:type="dxa"/>
             <w:left w:w="15" w:type="dxa"/>
@@ -580,7 +544,7 @@
                 <w:szCs w:val="24"/>
                 <w:lang w:val="en-US" w:eastAsia="zh-CN" w:bidi="ar"/>
               </w:rPr>
-              <w:t>Si valide, le système demande le NIP.</w:t>
+              <w:t>Le système charge le catalogue depuis le fichier de données.</w:t>
             </w:r>
           </w:p>
         </w:tc>
@@ -595,154 +559,6 @@
             <w:insideH w:val="none" w:color="auto" w:sz="0" w:space="0"/>
             <w:insideV w:val="none" w:color="auto" w:sz="0" w:space="0"/>
           </w:tblBorders>
-          <w:shd w:val="clear"/>
-          <w:tblCellMar>
-            <w:top w:w="15" w:type="dxa"/>
-            <w:left w:w="15" w:type="dxa"/>
-            <w:bottom w:w="15" w:type="dxa"/>
-            <w:right w:w="15" w:type="dxa"/>
-          </w:tblCellMar>
-        </w:tblPrEx>
-        <w:trPr>
-          <w:tblCellSpacing w:w="15" w:type="dxa"/>
-        </w:trPr>
-        <w:tc>
-          <w:tcPr>
-            <w:tcW w:w="0" w:type="auto"/>
-            <w:shd w:val="clear"/>
-            <w:vAlign w:val="center"/>
-          </w:tcPr>
-          <w:p>
-            <w:pPr>
-              <w:keepNext w:val="0"/>
-              <w:keepLines w:val="0"/>
-              <w:widowControl/>
-              <w:suppressLineNumbers w:val="0"/>
-              <w:jc w:val="left"/>
-            </w:pPr>
-            <w:r>
-              <w:rPr>
-                <w:rFonts w:ascii="SimSun" w:hAnsi="SimSun" w:eastAsia="SimSun" w:cs="SimSun"/>
-                <w:kern w:val="0"/>
-                <w:sz w:val="24"/>
-                <w:szCs w:val="24"/>
-                <w:lang w:val="en-US" w:eastAsia="zh-CN" w:bidi="ar"/>
-              </w:rPr>
-              <w:t>L’usager entre son NIP.</w:t>
-            </w:r>
-          </w:p>
-        </w:tc>
-        <w:tc>
-          <w:tcPr>
-            <w:tcW w:w="0" w:type="auto"/>
-            <w:shd w:val="clear"/>
-            <w:vAlign w:val="center"/>
-          </w:tcPr>
-          <w:p>
-            <w:pPr>
-              <w:keepNext w:val="0"/>
-              <w:keepLines w:val="0"/>
-              <w:widowControl/>
-              <w:suppressLineNumbers w:val="0"/>
-              <w:jc w:val="left"/>
-            </w:pPr>
-            <w:r>
-              <w:rPr>
-                <w:rFonts w:ascii="SimSun" w:hAnsi="SimSun" w:eastAsia="SimSun" w:cs="SimSun"/>
-                <w:kern w:val="0"/>
-                <w:sz w:val="24"/>
-                <w:szCs w:val="24"/>
-                <w:lang w:val="en-US" w:eastAsia="zh-CN" w:bidi="ar"/>
-              </w:rPr>
-              <w:t>Le système valide le NIP et ouvre la session.</w:t>
-            </w:r>
-          </w:p>
-        </w:tc>
-      </w:tr>
-      <w:tr>
-        <w:tblPrEx>
-          <w:tblBorders>
-            <w:top w:val="none" w:color="auto" w:sz="0" w:space="0"/>
-            <w:left w:val="none" w:color="auto" w:sz="0" w:space="0"/>
-            <w:bottom w:val="none" w:color="auto" w:sz="0" w:space="0"/>
-            <w:right w:val="none" w:color="auto" w:sz="0" w:space="0"/>
-            <w:insideH w:val="none" w:color="auto" w:sz="0" w:space="0"/>
-            <w:insideV w:val="none" w:color="auto" w:sz="0" w:space="0"/>
-          </w:tblBorders>
-          <w:tblCellMar>
-            <w:top w:w="15" w:type="dxa"/>
-            <w:left w:w="15" w:type="dxa"/>
-            <w:bottom w:w="15" w:type="dxa"/>
-            <w:right w:w="15" w:type="dxa"/>
-          </w:tblCellMar>
-        </w:tblPrEx>
-        <w:trPr>
-          <w:tblCellSpacing w:w="15" w:type="dxa"/>
-        </w:trPr>
-        <w:tc>
-          <w:tcPr>
-            <w:tcW w:w="0" w:type="auto"/>
-            <w:shd w:val="clear"/>
-            <w:vAlign w:val="center"/>
-          </w:tcPr>
-          <w:p>
-            <w:pPr>
-              <w:keepNext w:val="0"/>
-              <w:keepLines w:val="0"/>
-              <w:widowControl/>
-              <w:suppressLineNumbers w:val="0"/>
-              <w:jc w:val="left"/>
-            </w:pPr>
-            <w:r>
-              <w:rPr>
-                <w:rFonts w:ascii="SimSun" w:hAnsi="SimSun" w:eastAsia="SimSun" w:cs="SimSun"/>
-                <w:kern w:val="0"/>
-                <w:sz w:val="24"/>
-                <w:szCs w:val="24"/>
-                <w:lang w:val="en-US" w:eastAsia="zh-CN" w:bidi="ar"/>
-              </w:rPr>
-              <w:t>L’usager pose un premier livre sur la borne (ou tape le RFID).</w:t>
-            </w:r>
-          </w:p>
-        </w:tc>
-        <w:tc>
-          <w:tcPr>
-            <w:tcW w:w="0" w:type="auto"/>
-            <w:shd w:val="clear"/>
-            <w:vAlign w:val="center"/>
-          </w:tcPr>
-          <w:p>
-            <w:pPr>
-              <w:keepNext w:val="0"/>
-              <w:keepLines w:val="0"/>
-              <w:widowControl/>
-              <w:suppressLineNumbers w:val="0"/>
-              <w:jc w:val="left"/>
-            </w:pPr>
-            <w:r>
-              <w:rPr>
-                <w:rFonts w:ascii="SimSun" w:hAnsi="SimSun" w:eastAsia="SimSun" w:cs="SimSun"/>
-                <w:kern w:val="0"/>
-                <w:sz w:val="24"/>
-                <w:szCs w:val="24"/>
-                <w:lang w:val="en-US" w:eastAsia="zh-CN" w:bidi="ar"/>
-              </w:rPr>
-              <w:t>Le système lit le RFID et vérifie si le livre est disponible.</w:t>
-            </w:r>
-          </w:p>
-        </w:tc>
-      </w:tr>
-      <w:tr>
-        <w:tblPrEx>
-          <w:tblBorders>
-            <w:top w:val="none" w:color="auto" w:sz="0" w:space="0"/>
-            <w:left w:val="none" w:color="auto" w:sz="0" w:space="0"/>
-            <w:bottom w:val="none" w:color="auto" w:sz="0" w:space="0"/>
-            <w:right w:val="none" w:color="auto" w:sz="0" w:space="0"/>
-            <w:insideH w:val="none" w:color="auto" w:sz="0" w:space="0"/>
-            <w:insideV w:val="none" w:color="auto" w:sz="0" w:space="0"/>
-          </w:tblBorders>
-          <w:shd w:val="clear"/>
           <w:tblCellMar>
             <w:top w:w="15" w:type="dxa"/>
             <w:left w:w="15" w:type="dxa"/>
@@ -791,7 +607,7 @@
                 <w:szCs w:val="24"/>
                 <w:lang w:val="en-US" w:eastAsia="zh-CN" w:bidi="ar"/>
               </w:rPr>
-              <w:t>Le système calcule la date de retour et ajoute le livre à la liste.</w:t>
+              <w:t>Le système vérifie que tous les composants sont prêts.</w:t>
             </w:r>
           </w:p>
         </w:tc>
@@ -824,22 +640,12 @@
           </w:tcPr>
           <w:p>
             <w:pPr>
-              <w:keepNext w:val="0"/>
-              <w:keepLines w:val="0"/>
-              <w:widowControl/>
-              <w:suppressLineNumbers w:val="0"/>
-              <w:jc w:val="left"/>
-            </w:pPr>
-            <w:r>
               <w:rPr>
-                <w:rFonts w:ascii="SimSun" w:hAnsi="SimSun" w:eastAsia="SimSun" w:cs="SimSun"/>
-                <w:kern w:val="0"/>
+                <w:rFonts w:hint="eastAsia" w:ascii="SimSun"/>
                 <w:sz w:val="24"/>
                 <w:szCs w:val="24"/>
-                <w:lang w:val="en-US" w:eastAsia="zh-CN" w:bidi="ar"/>
               </w:rPr>
-              <w:t>L’usager voit la liste mise à jour.</w:t>
-            </w:r>
+            </w:pPr>
           </w:p>
         </w:tc>
         <w:tc>
@@ -864,302 +670,7 @@
                 <w:szCs w:val="24"/>
                 <w:lang w:val="en-US" w:eastAsia="zh-CN" w:bidi="ar"/>
               </w:rPr>
-              <w:t>Le système affiche les titres et dates de retour.</w:t>
-            </w:r>
-          </w:p>
-        </w:tc>
-      </w:tr>
-      <w:tr>
-        <w:tblPrEx>
-          <w:tblBorders>
-            <w:top w:val="none" w:color="auto" w:sz="0" w:space="0"/>
-            <w:left w:val="none" w:color="auto" w:sz="0" w:space="0"/>
-            <w:bottom w:val="none" w:color="auto" w:sz="0" w:space="0"/>
-            <w:right w:val="none" w:color="auto" w:sz="0" w:space="0"/>
-            <w:insideH w:val="none" w:color="auto" w:sz="0" w:space="0"/>
-            <w:insideV w:val="none" w:color="auto" w:sz="0" w:space="0"/>
-          </w:tblBorders>
-          <w:tblCellMar>
-            <w:top w:w="15" w:type="dxa"/>
-            <w:left w:w="15" w:type="dxa"/>
-            <w:bottom w:w="15" w:type="dxa"/>
-            <w:right w:w="15" w:type="dxa"/>
-          </w:tblCellMar>
-        </w:tblPrEx>
-        <w:trPr>
-          <w:tblCellSpacing w:w="15" w:type="dxa"/>
-        </w:trPr>
-        <w:tc>
-          <w:tcPr>
-            <w:tcW w:w="0" w:type="auto"/>
-            <w:shd w:val="clear"/>
-            <w:vAlign w:val="center"/>
-          </w:tcPr>
-          <w:p>
-            <w:pPr>
-              <w:keepNext w:val="0"/>
-              <w:keepLines w:val="0"/>
-              <w:widowControl/>
-              <w:suppressLineNumbers w:val="0"/>
-              <w:jc w:val="left"/>
-            </w:pPr>
-            <w:r>
-              <w:rPr>
-                <w:rFonts w:ascii="SimSun" w:hAnsi="SimSun" w:eastAsia="SimSun" w:cs="SimSun"/>
-                <w:kern w:val="0"/>
-                <w:sz w:val="24"/>
-                <w:szCs w:val="24"/>
-                <w:lang w:val="en-US" w:eastAsia="zh-CN" w:bidi="ar"/>
-              </w:rPr>
-              <w:t>L’usager ajoute d’autres livres si nécessaire.</w:t>
-            </w:r>
-          </w:p>
-        </w:tc>
-        <w:tc>
-          <w:tcPr>
-            <w:tcW w:w="0" w:type="auto"/>
-            <w:shd w:val="clear"/>
-            <w:vAlign w:val="center"/>
-          </w:tcPr>
-          <w:p>
-            <w:pPr>
-              <w:keepNext w:val="0"/>
-              <w:keepLines w:val="0"/>
-              <w:widowControl/>
-              <w:suppressLineNumbers w:val="0"/>
-              <w:jc w:val="left"/>
-            </w:pPr>
-            <w:r>
-              <w:rPr>
-                <w:rFonts w:ascii="SimSun" w:hAnsi="SimSun" w:eastAsia="SimSun" w:cs="SimSun"/>
-                <w:kern w:val="0"/>
-                <w:sz w:val="24"/>
-                <w:szCs w:val="24"/>
-                <w:lang w:val="en-US" w:eastAsia="zh-CN" w:bidi="ar"/>
-              </w:rPr>
-              <w:t>Le système répète la lecture RFID et l’ajout.</w:t>
-            </w:r>
-          </w:p>
-        </w:tc>
-      </w:tr>
-      <w:tr>
-        <w:tblPrEx>
-          <w:tblBorders>
-            <w:top w:val="none" w:color="auto" w:sz="0" w:space="0"/>
-            <w:left w:val="none" w:color="auto" w:sz="0" w:space="0"/>
-            <w:bottom w:val="none" w:color="auto" w:sz="0" w:space="0"/>
-            <w:right w:val="none" w:color="auto" w:sz="0" w:space="0"/>
-            <w:insideH w:val="none" w:color="auto" w:sz="0" w:space="0"/>
-            <w:insideV w:val="none" w:color="auto" w:sz="0" w:space="0"/>
-          </w:tblBorders>
-          <w:shd w:val="clear"/>
-          <w:tblCellMar>
-            <w:top w:w="15" w:type="dxa"/>
-            <w:left w:w="15" w:type="dxa"/>
-            <w:bottom w:w="15" w:type="dxa"/>
-            <w:right w:w="15" w:type="dxa"/>
-          </w:tblCellMar>
-        </w:tblPrEx>
-        <w:trPr>
-          <w:tblCellSpacing w:w="15" w:type="dxa"/>
-        </w:trPr>
-        <w:tc>
-          <w:tcPr>
-            <w:tcW w:w="0" w:type="auto"/>
-            <w:shd w:val="clear"/>
-            <w:vAlign w:val="center"/>
-          </w:tcPr>
-          <w:p>
-            <w:pPr>
-              <w:keepNext w:val="0"/>
-              <w:keepLines w:val="0"/>
-              <w:widowControl/>
-              <w:suppressLineNumbers w:val="0"/>
-              <w:jc w:val="left"/>
-            </w:pPr>
-            <w:r>
-              <w:rPr>
-                <w:rFonts w:ascii="SimSun" w:hAnsi="SimSun" w:eastAsia="SimSun" w:cs="SimSun"/>
-                <w:kern w:val="0"/>
-                <w:sz w:val="24"/>
-                <w:szCs w:val="24"/>
-                <w:lang w:val="en-US" w:eastAsia="zh-CN" w:bidi="ar"/>
-              </w:rPr>
-              <w:t>L’usager appuie sur « Terminer ».</w:t>
-            </w:r>
-          </w:p>
-        </w:tc>
-        <w:tc>
-          <w:tcPr>
-            <w:tcW w:w="0" w:type="auto"/>
-            <w:shd w:val="clear"/>
-            <w:vAlign w:val="center"/>
-          </w:tcPr>
-          <w:p>
-            <w:pPr>
-              <w:keepNext w:val="0"/>
-              <w:keepLines w:val="0"/>
-              <w:widowControl/>
-              <w:suppressLineNumbers w:val="0"/>
-              <w:jc w:val="left"/>
-            </w:pPr>
-            <w:r>
-              <w:rPr>
-                <w:rFonts w:ascii="SimSun" w:hAnsi="SimSun" w:eastAsia="SimSun" w:cs="SimSun"/>
-                <w:kern w:val="0"/>
-                <w:sz w:val="24"/>
-                <w:szCs w:val="24"/>
-                <w:lang w:val="en-US" w:eastAsia="zh-CN" w:bidi="ar"/>
-              </w:rPr>
-              <w:t>Le système enregistre officiellement tous les emprunts.</w:t>
-            </w:r>
-          </w:p>
-        </w:tc>
-      </w:tr>
-      <w:tr>
-        <w:tblPrEx>
-          <w:tblBorders>
-            <w:top w:val="none" w:color="auto" w:sz="0" w:space="0"/>
-            <w:left w:val="none" w:color="auto" w:sz="0" w:space="0"/>
-            <w:bottom w:val="none" w:color="auto" w:sz="0" w:space="0"/>
-            <w:right w:val="none" w:color="auto" w:sz="0" w:space="0"/>
-            <w:insideH w:val="none" w:color="auto" w:sz="0" w:space="0"/>
-            <w:insideV w:val="none" w:color="auto" w:sz="0" w:space="0"/>
-          </w:tblBorders>
-          <w:shd w:val="clear"/>
-          <w:tblCellMar>
-            <w:top w:w="15" w:type="dxa"/>
-            <w:left w:w="15" w:type="dxa"/>
-            <w:bottom w:w="15" w:type="dxa"/>
-            <w:right w:w="15" w:type="dxa"/>
-          </w:tblCellMar>
-        </w:tblPrEx>
-        <w:trPr>
-          <w:tblCellSpacing w:w="15" w:type="dxa"/>
-        </w:trPr>
-        <w:tc>
-          <w:tcPr>
-            <w:tcW w:w="0" w:type="auto"/>
-            <w:shd w:val="clear"/>
-            <w:vAlign w:val="center"/>
-          </w:tcPr>
-          <w:p>
-            <w:pPr>
-              <w:keepNext w:val="0"/>
-              <w:keepLines w:val="0"/>
-              <w:widowControl/>
-              <w:suppressLineNumbers w:val="0"/>
-              <w:jc w:val="left"/>
-            </w:pPr>
-            <w:r>
-              <w:rPr>
-                <w:rFonts w:ascii="SimSun" w:hAnsi="SimSun" w:eastAsia="SimSun" w:cs="SimSun"/>
-                <w:kern w:val="0"/>
-                <w:sz w:val="24"/>
-                <w:szCs w:val="24"/>
-                <w:lang w:val="en-US" w:eastAsia="zh-CN" w:bidi="ar"/>
-              </w:rPr>
-              <w:t>L’usager choisit un type de reçu.</w:t>
-            </w:r>
-          </w:p>
-        </w:tc>
-        <w:tc>
-          <w:tcPr>
-            <w:tcW w:w="0" w:type="auto"/>
-            <w:shd w:val="clear"/>
-            <w:vAlign w:val="center"/>
-          </w:tcPr>
-          <w:p>
-            <w:pPr>
-              <w:keepNext w:val="0"/>
-              <w:keepLines w:val="0"/>
-              <w:widowControl/>
-              <w:suppressLineNumbers w:val="0"/>
-              <w:jc w:val="left"/>
-            </w:pPr>
-            <w:r>
-              <w:rPr>
-                <w:rFonts w:ascii="SimSun" w:hAnsi="SimSun" w:eastAsia="SimSun" w:cs="SimSun"/>
-                <w:kern w:val="0"/>
-                <w:sz w:val="24"/>
-                <w:szCs w:val="24"/>
-                <w:lang w:val="en-US" w:eastAsia="zh-CN" w:bidi="ar"/>
-              </w:rPr>
-              <w:t>Le système génère ou non le reçu.</w:t>
-            </w:r>
-          </w:p>
-        </w:tc>
-      </w:tr>
-      <w:tr>
-        <w:tblPrEx>
-          <w:tblBorders>
-            <w:top w:val="none" w:color="auto" w:sz="0" w:space="0"/>
-            <w:left w:val="none" w:color="auto" w:sz="0" w:space="0"/>
-            <w:bottom w:val="none" w:color="auto" w:sz="0" w:space="0"/>
-            <w:right w:val="none" w:color="auto" w:sz="0" w:space="0"/>
-            <w:insideH w:val="none" w:color="auto" w:sz="0" w:space="0"/>
-            <w:insideV w:val="none" w:color="auto" w:sz="0" w:space="0"/>
-          </w:tblBorders>
-          <w:shd w:val="clear"/>
-          <w:tblCellMar>
-            <w:top w:w="15" w:type="dxa"/>
-            <w:left w:w="15" w:type="dxa"/>
-            <w:bottom w:w="15" w:type="dxa"/>
-            <w:right w:w="15" w:type="dxa"/>
-          </w:tblCellMar>
-        </w:tblPrEx>
-        <w:trPr>
-          <w:tblCellSpacing w:w="15" w:type="dxa"/>
-        </w:trPr>
-        <w:tc>
-          <w:tcPr>
-            <w:tcW w:w="0" w:type="auto"/>
-            <w:shd w:val="clear"/>
-            <w:vAlign w:val="center"/>
-          </w:tcPr>
-          <w:p>
-            <w:pPr>
-              <w:keepNext w:val="0"/>
-              <w:keepLines w:val="0"/>
-              <w:widowControl/>
-              <w:suppressLineNumbers w:val="0"/>
-              <w:jc w:val="left"/>
-            </w:pPr>
-            <w:r>
-              <w:rPr>
-                <w:rFonts w:ascii="SimSun" w:hAnsi="SimSun" w:eastAsia="SimSun" w:cs="SimSun"/>
-                <w:kern w:val="0"/>
-                <w:sz w:val="24"/>
-                <w:szCs w:val="24"/>
-                <w:lang w:val="en-US" w:eastAsia="zh-CN" w:bidi="ar"/>
-              </w:rPr>
-              <w:t>L’usager récupère ses livres et s’en va.</w:t>
-            </w:r>
-          </w:p>
-        </w:tc>
-        <w:tc>
-          <w:tcPr>
-            <w:tcW w:w="0" w:type="auto"/>
-            <w:shd w:val="clear"/>
-            <w:vAlign w:val="center"/>
-          </w:tcPr>
-          <w:p>
-            <w:pPr>
-              <w:keepNext w:val="0"/>
-              <w:keepLines w:val="0"/>
-              <w:widowControl/>
-              <w:suppressLineNumbers w:val="0"/>
-              <w:jc w:val="left"/>
-            </w:pPr>
-            <w:r>
-              <w:rPr>
-                <w:rFonts w:ascii="SimSun" w:hAnsi="SimSun" w:eastAsia="SimSun" w:cs="SimSun"/>
-                <w:kern w:val="0"/>
-                <w:sz w:val="24"/>
-                <w:szCs w:val="24"/>
-                <w:lang w:val="en-US" w:eastAsia="zh-CN" w:bidi="ar"/>
-              </w:rPr>
-              <w:t>Le système affiche « Merci, bonne journée ».</w:t>
+              <w:t>L’écran d’accueil s’affiche. La borne est prête.</w:t>
             </w:r>
           </w:p>
         </w:tc>
@@ -1170,32 +681,318 @@
         <w:keepNext w:val="0"/>
         <w:keepLines w:val="0"/>
         <w:widowControl/>
+        <w:suppressLineNumbers w:val="0"/>
+      </w:pPr>
+      <w:r>
+        <w:rPr>
+          <w:sz w:val="24"/>
+          <w:szCs w:val="24"/>
+        </w:rPr>
+        <w:pict>
+          <v:rect id="_x0000_i1026" o:spt="1" style="height:1.5pt;width:432pt;" fillcolor="#A0A0A0" filled="t" stroked="f" coordsize="21600,21600" o:hr="t" o:hrstd="t" o:hralign="center">
+            <v:path/>
+            <v:fill on="t" focussize="0,0"/>
+            <v:stroke on="f"/>
+            <v:imagedata o:title=""/>
+            <o:lock v:ext="edit"/>
+            <w10:wrap type="none"/>
+            <w10:anchorlock/>
+          </v:rect>
+        </w:pict>
+      </w:r>
+    </w:p>
+    <w:p>
+      <w:pPr>
+        <w:pStyle w:val="2"/>
+        <w:keepNext w:val="0"/>
+        <w:keepLines w:val="0"/>
+        <w:widowControl/>
+        <w:suppressLineNumbers w:val="0"/>
+      </w:pPr>
+      <w:r>
+        <w:rPr>
+          <w:rStyle w:val="5"/>
+          <w:b/>
+          <w:bCs/>
+        </w:rPr>
+        <w:t>7. Scénarios alternatifs (Exceptions)</w:t>
+      </w:r>
+    </w:p>
+    <w:p>
+      <w:pPr>
+        <w:pStyle w:val="3"/>
+        <w:keepNext w:val="0"/>
+        <w:keepLines w:val="0"/>
+        <w:widowControl/>
+        <w:suppressLineNumbers w:val="0"/>
+      </w:pPr>
+      <w:r>
+        <w:rPr>
+          <w:rStyle w:val="5"/>
+          <w:b/>
+          <w:bCs/>
+        </w:rPr>
+        <w:t>A1 – Catalogue introuvable</w:t>
+      </w:r>
+    </w:p>
+    <w:p>
+      <w:pPr>
+        <w:pStyle w:val="6"/>
+        <w:keepNext w:val="0"/>
+        <w:keepLines w:val="0"/>
+        <w:widowControl/>
+        <w:suppressLineNumbers w:val="0"/>
+        <w:ind w:left="720"/>
+      </w:pPr>
+      <w:r>
+        <w:t>Le système ne parvient pas à trouver le fichier du catalogue.</w:t>
+      </w:r>
+    </w:p>
+    <w:p>
+      <w:pPr>
+        <w:pStyle w:val="6"/>
+        <w:keepNext w:val="0"/>
+        <w:keepLines w:val="0"/>
+        <w:widowControl/>
+        <w:suppressLineNumbers w:val="0"/>
+        <w:ind w:left="720"/>
+      </w:pPr>
+      <w:r>
+        <w:t>Le système affiche : « Catalogue non disponible. Veuillez contacter le personnel. »</w:t>
+      </w:r>
+    </w:p>
+    <w:p>
+      <w:pPr>
+        <w:pStyle w:val="3"/>
+        <w:keepNext w:val="0"/>
+        <w:keepLines w:val="0"/>
+        <w:widowControl/>
+        <w:suppressLineNumbers w:val="0"/>
+      </w:pPr>
+      <w:r>
+        <w:rPr>
+          <w:rStyle w:val="5"/>
+          <w:b/>
+          <w:bCs/>
+        </w:rPr>
+        <w:t>A2 – Erreur d’initialisation</w:t>
+      </w:r>
+    </w:p>
+    <w:p>
+      <w:pPr>
+        <w:pStyle w:val="6"/>
+        <w:keepNext w:val="0"/>
+        <w:keepLines w:val="0"/>
+        <w:widowControl/>
+        <w:suppressLineNumbers w:val="0"/>
+        <w:ind w:left="720"/>
+      </w:pPr>
+      <w:r>
+        <w:t>Un composant du système ne répond pas lors du démarrage.</w:t>
+      </w:r>
+    </w:p>
+    <w:p>
+      <w:pPr>
+        <w:pStyle w:val="6"/>
+        <w:keepNext w:val="0"/>
+        <w:keepLines w:val="0"/>
+        <w:widowControl/>
+        <w:suppressLineNumbers w:val="0"/>
+        <w:ind w:left="720"/>
+      </w:pPr>
+      <w:r>
+        <w:t>Le système affiche : « Erreur de démarrage. Réessayez plus tard. »</w:t>
+      </w:r>
+    </w:p>
+    <w:p>
+      <w:pPr>
+        <w:keepNext w:val="0"/>
+        <w:keepLines w:val="0"/>
+        <w:widowControl/>
         <w:numPr>
           <w:numId w:val="0"/>
         </w:numPr>
         <w:suppressLineNumbers w:val="0"/>
         <w:spacing w:before="0" w:beforeAutospacing="1" w:after="0" w:afterAutospacing="1"/>
-      </w:pPr>
-    </w:p>
-    <w:p>
-      <w:pPr>
-        <w:pStyle w:val="6"/>
-        <w:keepNext w:val="0"/>
-        <w:keepLines w:val="0"/>
-        <w:widowControl/>
-        <w:suppressLineNumbers w:val="0"/>
-        <w:ind w:left="720"/>
-      </w:pPr>
-    </w:p>
-    <w:p>
-      <w:pPr>
-        <w:pStyle w:val="6"/>
-        <w:keepNext w:val="0"/>
-        <w:keepLines w:val="0"/>
-        <w:widowControl/>
-        <w:suppressLineNumbers w:val="0"/>
-      </w:pPr>
-    </w:p>
+        <w:rPr>
+          <w:rFonts w:hint="default"/>
+          <w:b/>
+          <w:bCs/>
+          <w:u w:val="single"/>
+          <w:lang w:val="fr-FR"/>
+        </w:rPr>
+      </w:pPr>
+      <w:r>
+        <w:rPr>
+          <w:rFonts w:hint="default"/>
+          <w:b/>
+          <w:bCs/>
+          <w:u w:val="single"/>
+          <w:lang w:val="fr-FR"/>
+        </w:rPr>
+        <w:t>Diagramme_de cas_d’utilisation:</w:t>
+      </w:r>
+    </w:p>
+    <w:p>
+      <w:pPr>
+        <w:keepNext w:val="0"/>
+        <w:keepLines w:val="0"/>
+        <w:widowControl/>
+        <w:numPr>
+          <w:numId w:val="0"/>
+        </w:numPr>
+        <w:suppressLineNumbers w:val="0"/>
+        <w:spacing w:before="0" w:beforeAutospacing="1" w:after="0" w:afterAutospacing="1"/>
+        <w:rPr>
+          <w:rFonts w:hint="default"/>
+          <w:b/>
+          <w:bCs/>
+          <w:u w:val="single"/>
+          <w:lang w:val="fr-FR"/>
+        </w:rPr>
+      </w:pPr>
+      <w:r>
+        <w:rPr>
+          <w:rFonts w:hint="default"/>
+          <w:b/>
+          <w:bCs/>
+          <w:u w:val="single"/>
+          <w:lang w:val="fr-FR"/>
+        </w:rPr>
+        <w:drawing>
+          <wp:inline distT="0" distB="0" distL="114300" distR="114300">
+            <wp:extent cx="5270500" cy="1252855"/>
+            <wp:effectExtent l="0" t="0" r="2540" b="12065"/>
+            <wp:docPr id="1" name="Image 1" descr="Use_case_Diagram"/>
+            <wp:cNvGraphicFramePr>
+              <a:graphicFrameLocks xmlns:a="http://schemas.openxmlformats.org/drawingml/2006/main" noChangeAspect="1"/>
+            </wp:cNvGraphicFramePr>
+            <a:graphic xmlns:a="http://schemas.openxmlformats.org/drawingml/2006/main">
+              <a:graphicData uri="http://schemas.openxmlformats.org/drawingml/2006/picture">
+                <pic:pic xmlns:pic="http://schemas.openxmlformats.org/drawingml/2006/picture">
+                  <pic:nvPicPr>
+                    <pic:cNvPr id="1" name="Image 1" descr="Use_case_Diagram"/>
+                    <pic:cNvPicPr>
+                      <a:picLocks noChangeAspect="1"/>
+                    </pic:cNvPicPr>
+                  </pic:nvPicPr>
+                  <pic:blipFill>
+                    <a:blip r:embed="rId4"/>
+                    <a:stretch>
+                      <a:fillRect/>
+                    </a:stretch>
+                  </pic:blipFill>
+                  <pic:spPr>
+                    <a:xfrm>
+                      <a:off x="0" y="0"/>
+                      <a:ext cx="5270500" cy="1252855"/>
+                    </a:xfrm>
+                    <a:prstGeom prst="rect">
+                      <a:avLst/>
+                    </a:prstGeom>
+                  </pic:spPr>
+                </pic:pic>
+              </a:graphicData>
+            </a:graphic>
+          </wp:inline>
+        </w:drawing>
+      </w:r>
+    </w:p>
+    <w:p>
+      <w:pPr>
+        <w:keepNext w:val="0"/>
+        <w:keepLines w:val="0"/>
+        <w:widowControl/>
+        <w:numPr>
+          <w:numId w:val="0"/>
+        </w:numPr>
+        <w:suppressLineNumbers w:val="0"/>
+        <w:spacing w:before="0" w:beforeAutospacing="1" w:after="0" w:afterAutospacing="1"/>
+        <w:rPr>
+          <w:rFonts w:hint="default"/>
+          <w:b/>
+          <w:bCs/>
+          <w:u w:val="single"/>
+          <w:lang w:val="fr-FR"/>
+        </w:rPr>
+      </w:pPr>
+      <w:r>
+        <w:rPr>
+          <w:rFonts w:hint="default"/>
+          <w:b/>
+          <w:bCs/>
+          <w:u w:val="single"/>
+          <w:lang w:val="fr-FR"/>
+        </w:rPr>
+        <w:t>DSS_Demaerrer:</w:t>
+      </w:r>
+    </w:p>
+    <w:p>
+      <w:pPr>
+        <w:keepNext w:val="0"/>
+        <w:keepLines w:val="0"/>
+        <w:widowControl/>
+        <w:numPr>
+          <w:numId w:val="0"/>
+        </w:numPr>
+        <w:suppressLineNumbers w:val="0"/>
+        <w:spacing w:before="0" w:beforeAutospacing="1" w:after="0" w:afterAutospacing="1"/>
+        <w:rPr>
+          <w:rFonts w:hint="default"/>
+          <w:b/>
+          <w:bCs/>
+          <w:u w:val="single"/>
+          <w:lang w:val="fr-FR"/>
+        </w:rPr>
+      </w:pPr>
+      <w:r>
+        <w:rPr>
+          <w:rFonts w:hint="default"/>
+          <w:b/>
+          <w:bCs/>
+          <w:u w:val="single"/>
+          <w:lang w:val="fr-FR"/>
+        </w:rPr>
+        <w:drawing>
+          <wp:inline distT="0" distB="0" distL="114300" distR="114300">
+            <wp:extent cx="4619625" cy="3990975"/>
+            <wp:effectExtent l="0" t="0" r="13335" b="1905"/>
+            <wp:docPr id="2" name="Image 2" descr="DSS_Démarrer"/>
+            <wp:cNvGraphicFramePr>
+              <a:graphicFrameLocks xmlns:a="http://schemas.openxmlformats.org/drawingml/2006/main" noChangeAspect="1"/>
+            </wp:cNvGraphicFramePr>
+            <a:graphic xmlns:a="http://schemas.openxmlformats.org/drawingml/2006/main">
+              <a:graphicData uri="http://schemas.openxmlformats.org/drawingml/2006/picture">
+                <pic:pic xmlns:pic="http://schemas.openxmlformats.org/drawingml/2006/picture">
+                  <pic:nvPicPr>
+                    <pic:cNvPr id="2" name="Image 2" descr="DSS_Démarrer"/>
+                    <pic:cNvPicPr>
+                      <a:picLocks noChangeAspect="1"/>
+                    </pic:cNvPicPr>
+                  </pic:nvPicPr>
+                  <pic:blipFill>
+                    <a:blip r:embed="rId5"/>
+                    <a:stretch>
+                      <a:fillRect/>
+                    </a:stretch>
+                  </pic:blipFill>
+                  <pic:spPr>
+                    <a:xfrm>
+                      <a:off x="0" y="0"/>
+                      <a:ext cx="4619625" cy="3990975"/>
+                    </a:xfrm>
+                    <a:prstGeom prst="rect">
+                      <a:avLst/>
+                    </a:prstGeom>
+                  </pic:spPr>
+                </pic:pic>
+              </a:graphicData>
+            </a:graphic>
+          </wp:inline>
+        </w:drawing>
+      </w:r>
+    </w:p>
+    <w:p/>
     <w:sectPr>
       <w:pgSz w:w="11906" w:h="16838"/>
       <w:pgMar w:top="1440" w:right="1800" w:bottom="1440" w:left="1800" w:header="851" w:footer="992" w:gutter="0"/>
@@ -1419,6 +1216,7 @@
       <w:jc w:val="left"/>
     </w:pPr>
     <w:rPr>
+      <w:rFonts w:ascii="Times New Roman" w:hAnsi="Times New Roman" w:eastAsia="SimSun" w:cs="Times New Roman"/>
       <w:kern w:val="0"/>
       <w:sz w:val="24"/>
       <w:szCs w:val="24"/>

</xml_diff>